<commit_message>
commit tout le code pour la génération en pdf avec les informations quasi toutes vérifier
</commit_message>
<xml_diff>
--- a/public/templates/Fiche d'urgence.docx
+++ b/public/templates/Fiche d'urgence.docx
@@ -53,7 +53,25 @@
         <w:rPr>
           <w:spacing w:val="-2"/>
         </w:rPr>
-        <w:t>2024/2025</w:t>
+        <w:t>202</w:t>
+      </w:r>
+      <w:r>
+        <w:rPr>
+          <w:spacing w:val="-2"/>
+        </w:rPr>
+        <w:t>5</w:t>
+      </w:r>
+      <w:r>
+        <w:rPr>
+          <w:spacing w:val="-2"/>
+        </w:rPr>
+        <w:t>/202</w:t>
+      </w:r>
+      <w:r>
+        <w:rPr>
+          <w:spacing w:val="-2"/>
+        </w:rPr>
+        <w:t>6</w:t>
       </w:r>
     </w:p>
     <w:p>
@@ -208,8 +226,8 @@
                         <w:txbxContent>
                           <w:p>
                             <w:pPr>
-                              <w:pStyle w:val="Contenudecadreuser"/>
-                              <w:overflowPunct w:val="false"/>
+                              <w:pStyle w:val="Contenudecadre"/>
+                              <w:overflowPunct w:val="true"/>
                               <w:rPr>
                                 <w:color w:val="000000"/>
                               </w:rPr>
@@ -246,8 +264,8 @@
                   <w:txbxContent>
                     <w:p>
                       <w:pPr>
-                        <w:pStyle w:val="Contenudecadreuser"/>
-                        <w:overflowPunct w:val="false"/>
+                        <w:pStyle w:val="Contenudecadre"/>
+                        <w:overflowPunct w:val="true"/>
                         <w:rPr>
                           <w:color w:val="000000"/>
                         </w:rPr>
@@ -313,8 +331,8 @@
                         <w:txbxContent>
                           <w:p>
                             <w:pPr>
-                              <w:pStyle w:val="Contenudecadreuser"/>
-                              <w:overflowPunct w:val="false"/>
+                              <w:pStyle w:val="Contenudecadre"/>
+                              <w:overflowPunct w:val="true"/>
                               <w:rPr>
                                 <w:color w:val="000000"/>
                               </w:rPr>
@@ -350,8 +368,8 @@
                   <w:txbxContent>
                     <w:p>
                       <w:pPr>
-                        <w:pStyle w:val="Contenudecadreuser"/>
-                        <w:overflowPunct w:val="false"/>
+                        <w:pStyle w:val="Contenudecadre"/>
+                        <w:overflowPunct w:val="true"/>
                         <w:rPr>
                           <w:color w:val="000000"/>
                         </w:rPr>
@@ -416,8 +434,8 @@
                         <w:txbxContent>
                           <w:p>
                             <w:pPr>
-                              <w:pStyle w:val="Contenudecadreuser"/>
-                              <w:overflowPunct w:val="false"/>
+                              <w:pStyle w:val="Contenudecadre"/>
+                              <w:overflowPunct w:val="true"/>
                               <w:rPr>
                                 <w:color w:val="000000"/>
                               </w:rPr>
@@ -453,8 +471,8 @@
                   <w:txbxContent>
                     <w:p>
                       <w:pPr>
-                        <w:pStyle w:val="Contenudecadreuser"/>
-                        <w:overflowPunct w:val="false"/>
+                        <w:pStyle w:val="Contenudecadre"/>
+                        <w:overflowPunct w:val="true"/>
                         <w:rPr>
                           <w:color w:val="000000"/>
                         </w:rPr>
@@ -538,7 +556,25 @@
         <w:rPr>
           <w:b/>
         </w:rPr>
-        <w:t>2024/2025</w:t>
+        <w:t>202</w:t>
+      </w:r>
+      <w:r>
+        <w:rPr>
+          <w:b/>
+        </w:rPr>
+        <w:t>5</w:t>
+      </w:r>
+      <w:r>
+        <w:rPr>
+          <w:b/>
+        </w:rPr>
+        <w:t>/202</w:t>
+      </w:r>
+      <w:r>
+        <w:rPr>
+          <w:b/>
+        </w:rPr>
+        <w:t>6</w:t>
       </w:r>
       <w:r>
         <w:rPr/>
@@ -608,8 +644,8 @@
                         <w:txbxContent>
                           <w:p>
                             <w:pPr>
-                              <w:pStyle w:val="Contenudecadreuser"/>
-                              <w:overflowPunct w:val="false"/>
+                              <w:pStyle w:val="Contenudecadre"/>
+                              <w:overflowPunct w:val="true"/>
                               <w:rPr>
                                 <w:color w:val="000000"/>
                               </w:rPr>
@@ -645,8 +681,8 @@
                   <w:txbxContent>
                     <w:p>
                       <w:pPr>
-                        <w:pStyle w:val="Contenudecadreuser"/>
-                        <w:overflowPunct w:val="false"/>
+                        <w:pStyle w:val="Contenudecadre"/>
+                        <w:overflowPunct w:val="true"/>
                         <w:rPr>
                           <w:color w:val="000000"/>
                         </w:rPr>
@@ -711,8 +747,8 @@
                         <w:txbxContent>
                           <w:p>
                             <w:pPr>
-                              <w:pStyle w:val="Contenudecadreuser"/>
-                              <w:overflowPunct w:val="false"/>
+                              <w:pStyle w:val="Contenudecadre"/>
+                              <w:overflowPunct w:val="true"/>
                               <w:rPr>
                                 <w:color w:val="000000"/>
                               </w:rPr>
@@ -726,29 +762,7 @@
                                 <w:sz w:val="22"/>
                                 <w:lang w:val="en-US"/>
                               </w:rPr>
-                              <w:t>${etudiant.</w:t>
-                            </w:r>
-                            <w:r>
-                              <w:rPr>
-                                <w:rFonts w:eastAsia="Calibri" w:cs="" w:ascii="Arial" w:hAnsi="Arial"/>
-                                <w:b/>
-                                <w:bCs/>
-                                <w:color w:val="000000"/>
-                                <w:sz w:val="22"/>
-                                <w:lang w:val="en-US"/>
-                              </w:rPr>
-                              <w:t>sexe_choix</w:t>
-                            </w:r>
-                            <w:r>
-                              <w:rPr>
-                                <w:rFonts w:eastAsia="Calibri" w:cs="" w:ascii="Arial" w:hAnsi="Arial"/>
-                                <w:b/>
-                                <w:bCs/>
-                                <w:color w:val="000000"/>
-                                <w:sz w:val="22"/>
-                                <w:lang w:val="en-US"/>
-                              </w:rPr>
-                              <w:t>}</w:t>
+                              <w:t>${etudiant.sexe_choix}</w:t>
                             </w:r>
                           </w:p>
                         </w:txbxContent>
@@ -771,8 +785,8 @@
                   <w:txbxContent>
                     <w:p>
                       <w:pPr>
-                        <w:pStyle w:val="Contenudecadreuser"/>
-                        <w:overflowPunct w:val="false"/>
+                        <w:pStyle w:val="Contenudecadre"/>
+                        <w:overflowPunct w:val="true"/>
                         <w:rPr>
                           <w:color w:val="000000"/>
                         </w:rPr>
@@ -786,29 +800,7 @@
                           <w:sz w:val="22"/>
                           <w:lang w:val="en-US"/>
                         </w:rPr>
-                        <w:t>${etudiant.</w:t>
-                      </w:r>
-                      <w:r>
-                        <w:rPr>
-                          <w:rFonts w:eastAsia="Calibri" w:cs="" w:ascii="Arial" w:hAnsi="Arial"/>
-                          <w:b/>
-                          <w:bCs/>
-                          <w:color w:val="000000"/>
-                          <w:sz w:val="22"/>
-                          <w:lang w:val="en-US"/>
-                        </w:rPr>
-                        <w:t>sexe_choix</w:t>
-                      </w:r>
-                      <w:r>
-                        <w:rPr>
-                          <w:rFonts w:eastAsia="Calibri" w:cs="" w:ascii="Arial" w:hAnsi="Arial"/>
-                          <w:b/>
-                          <w:bCs/>
-                          <w:color w:val="000000"/>
-                          <w:sz w:val="22"/>
-                          <w:lang w:val="en-US"/>
-                        </w:rPr>
-                        <w:t>}</w:t>
+                        <w:t>${etudiant.sexe_choix}</w:t>
                       </w:r>
                     </w:p>
                   </w:txbxContent>
@@ -938,8 +930,8 @@
                         <w:txbxContent>
                           <w:p>
                             <w:pPr>
-                              <w:pStyle w:val="Contenudecadreuser"/>
-                              <w:overflowPunct w:val="false"/>
+                              <w:pStyle w:val="Contenudecadre"/>
+                              <w:overflowPunct w:val="true"/>
                               <w:rPr/>
                             </w:pPr>
                             <w:r>
@@ -978,8 +970,8 @@
                           </w:p>
                           <w:p>
                             <w:pPr>
-                              <w:pStyle w:val="Contenudecadreuser"/>
-                              <w:overflowPunct w:val="false"/>
+                              <w:pStyle w:val="Contenudecadre"/>
+                              <w:overflowPunct w:val="true"/>
                               <w:rPr/>
                             </w:pPr>
                             <w:r>
@@ -1014,8 +1006,8 @@
                   <w:txbxContent>
                     <w:p>
                       <w:pPr>
-                        <w:pStyle w:val="Contenudecadreuser"/>
-                        <w:overflowPunct w:val="false"/>
+                        <w:pStyle w:val="Contenudecadre"/>
+                        <w:overflowPunct w:val="true"/>
                         <w:rPr/>
                       </w:pPr>
                       <w:r>
@@ -1054,8 +1046,8 @@
                     </w:p>
                     <w:p>
                       <w:pPr>
-                        <w:pStyle w:val="Contenudecadreuser"/>
-                        <w:overflowPunct w:val="false"/>
+                        <w:pStyle w:val="Contenudecadre"/>
+                        <w:overflowPunct w:val="true"/>
                         <w:rPr/>
                       </w:pPr>
                       <w:r>
@@ -1259,8 +1251,8 @@
                         <w:txbxContent>
                           <w:p>
                             <w:pPr>
-                              <w:pStyle w:val="Contenudecadreuser"/>
-                              <w:overflowPunct w:val="false"/>
+                              <w:pStyle w:val="Contenudecadre"/>
+                              <w:overflowPunct w:val="true"/>
                               <w:rPr/>
                             </w:pPr>
                             <w:r>
@@ -1299,8 +1291,8 @@
                           </w:p>
                           <w:p>
                             <w:pPr>
-                              <w:pStyle w:val="Contenudecadreuser"/>
-                              <w:overflowPunct w:val="false"/>
+                              <w:pStyle w:val="Contenudecadre"/>
+                              <w:overflowPunct w:val="true"/>
                               <w:rPr/>
                             </w:pPr>
                             <w:r>
@@ -1335,8 +1327,8 @@
                   <w:txbxContent>
                     <w:p>
                       <w:pPr>
-                        <w:pStyle w:val="Contenudecadreuser"/>
-                        <w:overflowPunct w:val="false"/>
+                        <w:pStyle w:val="Contenudecadre"/>
+                        <w:overflowPunct w:val="true"/>
                         <w:rPr/>
                       </w:pPr>
                       <w:r>
@@ -1375,8 +1367,8 @@
                     </w:p>
                     <w:p>
                       <w:pPr>
-                        <w:pStyle w:val="Contenudecadreuser"/>
-                        <w:overflowPunct w:val="false"/>
+                        <w:pStyle w:val="Contenudecadre"/>
+                        <w:overflowPunct w:val="true"/>
                         <w:rPr/>
                       </w:pPr>
                       <w:r>
@@ -1592,8 +1584,8 @@
                         <w:txbxContent>
                           <w:p>
                             <w:pPr>
-                              <w:pStyle w:val="Contenudecadreuser"/>
-                              <w:overflowPunct w:val="false"/>
+                              <w:pStyle w:val="Contenudecadre"/>
+                              <w:overflowPunct w:val="true"/>
                               <w:rPr/>
                             </w:pPr>
                             <w:r>
@@ -1628,8 +1620,8 @@
                   <w:txbxContent>
                     <w:p>
                       <w:pPr>
-                        <w:pStyle w:val="Contenudecadreuser"/>
-                        <w:overflowPunct w:val="false"/>
+                        <w:pStyle w:val="Contenudecadre"/>
+                        <w:overflowPunct w:val="true"/>
                         <w:rPr/>
                       </w:pPr>
                       <w:r>
@@ -1789,8 +1781,8 @@
                         <w:txbxContent>
                           <w:p>
                             <w:pPr>
-                              <w:pStyle w:val="Contenudecadreuser"/>
-                              <w:overflowPunct w:val="false"/>
+                              <w:pStyle w:val="Contenudecadre"/>
+                              <w:overflowPunct w:val="true"/>
                               <w:rPr/>
                             </w:pPr>
                             <w:r>
@@ -1844,8 +1836,8 @@
                   <w:txbxContent>
                     <w:p>
                       <w:pPr>
-                        <w:pStyle w:val="Contenudecadreuser"/>
-                        <w:overflowPunct w:val="false"/>
+                        <w:pStyle w:val="Contenudecadre"/>
+                        <w:overflowPunct w:val="true"/>
                         <w:rPr/>
                       </w:pPr>
                       <w:r>
@@ -1955,8 +1947,8 @@
                         <w:txbxContent>
                           <w:p>
                             <w:pPr>
-                              <w:pStyle w:val="Contenudecadreuser"/>
-                              <w:overflowPunct w:val="false"/>
+                              <w:pStyle w:val="Contenudecadre"/>
+                              <w:overflowPunct w:val="true"/>
                               <w:rPr>
                                 <w:color w:val="000000"/>
                               </w:rPr>
@@ -1992,8 +1984,8 @@
                   <w:txbxContent>
                     <w:p>
                       <w:pPr>
-                        <w:pStyle w:val="Contenudecadreuser"/>
-                        <w:overflowPunct w:val="false"/>
+                        <w:pStyle w:val="Contenudecadre"/>
+                        <w:overflowPunct w:val="true"/>
                         <w:rPr>
                           <w:color w:val="000000"/>
                         </w:rPr>
@@ -2390,8 +2382,8 @@
                         <w:txbxContent>
                           <w:p>
                             <w:pPr>
-                              <w:pStyle w:val="Contenudecadreuser"/>
-                              <w:overflowPunct w:val="false"/>
+                              <w:pStyle w:val="Contenudecadre"/>
+                              <w:overflowPunct w:val="true"/>
                               <w:rPr>
                                 <w:color w:val="000000"/>
                               </w:rPr>
@@ -2427,8 +2419,8 @@
                   <w:txbxContent>
                     <w:p>
                       <w:pPr>
-                        <w:pStyle w:val="Contenudecadreuser"/>
-                        <w:overflowPunct w:val="false"/>
+                        <w:pStyle w:val="Contenudecadre"/>
+                        <w:overflowPunct w:val="true"/>
                         <w:rPr>
                           <w:color w:val="000000"/>
                         </w:rPr>
@@ -2493,8 +2485,8 @@
                         <w:txbxContent>
                           <w:p>
                             <w:pPr>
-                              <w:pStyle w:val="Contenudecadreuser"/>
-                              <w:overflowPunct w:val="false"/>
+                              <w:pStyle w:val="Contenudecadre"/>
+                              <w:overflowPunct w:val="true"/>
                               <w:rPr>
                                 <w:color w:val="000000"/>
                               </w:rPr>
@@ -2530,8 +2522,8 @@
                   <w:txbxContent>
                     <w:p>
                       <w:pPr>
-                        <w:pStyle w:val="Contenudecadreuser"/>
-                        <w:overflowPunct w:val="false"/>
+                        <w:pStyle w:val="Contenudecadre"/>
+                        <w:overflowPunct w:val="true"/>
                         <w:rPr>
                           <w:color w:val="000000"/>
                         </w:rPr>
@@ -2758,8 +2750,8 @@
                         <w:txbxContent>
                           <w:p>
                             <w:pPr>
-                              <w:pStyle w:val="Contenudecadreuser"/>
-                              <w:overflowPunct w:val="false"/>
+                              <w:pStyle w:val="Contenudecadre"/>
+                              <w:overflowPunct w:val="true"/>
                               <w:rPr>
                                 <w:color w:val="000000"/>
                               </w:rPr>
@@ -2795,8 +2787,8 @@
                   <w:txbxContent>
                     <w:p>
                       <w:pPr>
-                        <w:pStyle w:val="Contenudecadreuser"/>
-                        <w:overflowPunct w:val="false"/>
+                        <w:pStyle w:val="Contenudecadre"/>
+                        <w:overflowPunct w:val="true"/>
                         <w:rPr>
                           <w:color w:val="000000"/>
                         </w:rPr>
@@ -2861,8 +2853,8 @@
                         <w:txbxContent>
                           <w:p>
                             <w:pPr>
-                              <w:pStyle w:val="Contenudecadreuser"/>
-                              <w:overflowPunct w:val="false"/>
+                              <w:pStyle w:val="Contenudecadre"/>
+                              <w:overflowPunct w:val="true"/>
                               <w:rPr>
                                 <w:color w:val="000000"/>
                               </w:rPr>
@@ -2898,8 +2890,8 @@
                   <w:txbxContent>
                     <w:p>
                       <w:pPr>
-                        <w:pStyle w:val="Contenudecadreuser"/>
-                        <w:overflowPunct w:val="false"/>
+                        <w:pStyle w:val="Contenudecadre"/>
+                        <w:overflowPunct w:val="true"/>
                         <w:rPr>
                           <w:color w:val="000000"/>
                         </w:rPr>
@@ -3136,8 +3128,8 @@
                         <w:txbxContent>
                           <w:p>
                             <w:pPr>
-                              <w:pStyle w:val="Contenudecadreuser"/>
-                              <w:overflowPunct w:val="false"/>
+                              <w:pStyle w:val="Contenudecadre"/>
+                              <w:overflowPunct w:val="true"/>
                               <w:rPr>
                                 <w:color w:val="000000"/>
                               </w:rPr>
@@ -3173,8 +3165,8 @@
                   <w:txbxContent>
                     <w:p>
                       <w:pPr>
-                        <w:pStyle w:val="Contenudecadreuser"/>
-                        <w:overflowPunct w:val="false"/>
+                        <w:pStyle w:val="Contenudecadre"/>
+                        <w:overflowPunct w:val="true"/>
                         <w:rPr>
                           <w:color w:val="000000"/>
                         </w:rPr>
@@ -3366,8 +3358,8 @@
                         <w:txbxContent>
                           <w:p>
                             <w:pPr>
-                              <w:pStyle w:val="Contenudecadreuser"/>
-                              <w:overflowPunct w:val="false"/>
+                              <w:pStyle w:val="Contenudecadre"/>
+                              <w:overflowPunct w:val="true"/>
                               <w:rPr>
                                 <w:color w:val="000000"/>
                               </w:rPr>
@@ -3403,8 +3395,8 @@
                   <w:txbxContent>
                     <w:p>
                       <w:pPr>
-                        <w:pStyle w:val="Contenudecadreuser"/>
-                        <w:overflowPunct w:val="false"/>
+                        <w:pStyle w:val="Contenudecadre"/>
+                        <w:overflowPunct w:val="true"/>
                         <w:rPr>
                           <w:color w:val="000000"/>
                         </w:rPr>
@@ -3609,8 +3601,8 @@
                         <w:txbxContent>
                           <w:p>
                             <w:pPr>
-                              <w:pStyle w:val="Contenudecadreuser"/>
-                              <w:overflowPunct w:val="false"/>
+                              <w:pStyle w:val="Contenudecadre"/>
+                              <w:overflowPunct w:val="true"/>
                               <w:rPr/>
                             </w:pPr>
                             <w:r>
@@ -3667,8 +3659,8 @@
                   <w:txbxContent>
                     <w:p>
                       <w:pPr>
-                        <w:pStyle w:val="Contenudecadreuser"/>
-                        <w:overflowPunct w:val="false"/>
+                        <w:pStyle w:val="Contenudecadre"/>
+                        <w:overflowPunct w:val="true"/>
                         <w:rPr/>
                       </w:pPr>
                       <w:r>
@@ -4182,8 +4174,8 @@
                         <w:txbxContent>
                           <w:p>
                             <w:pPr>
-                              <w:pStyle w:val="Contenudecadreuser"/>
-                              <w:overflowPunct w:val="false"/>
+                              <w:pStyle w:val="Contenudecadre"/>
+                              <w:overflowPunct w:val="true"/>
                               <w:rPr>
                                 <w:color w:val="000000"/>
                               </w:rPr>
@@ -4219,8 +4211,8 @@
                   <w:txbxContent>
                     <w:p>
                       <w:pPr>
-                        <w:pStyle w:val="Contenudecadreuser"/>
-                        <w:overflowPunct w:val="false"/>
+                        <w:pStyle w:val="Contenudecadre"/>
+                        <w:overflowPunct w:val="true"/>
                         <w:rPr>
                           <w:color w:val="000000"/>
                         </w:rPr>
@@ -4622,9 +4614,9 @@
                           <a:avLst/>
                           <a:gdLst>
                             <a:gd name="textAreaLeft" fmla="*/ 0 w 3286800"/>
-                            <a:gd name="textAreaRight" fmla="*/ 3287880 w 3286800"/>
+                            <a:gd name="textAreaRight" fmla="*/ 3288240 w 3286800"/>
                             <a:gd name="textAreaTop" fmla="*/ 0 h 10440"/>
-                            <a:gd name="textAreaBottom" fmla="*/ 11520 h 10440"/>
+                            <a:gd name="textAreaBottom" fmla="*/ 11880 h 10440"/>
                           </a:gdLst>
                           <a:ahLst/>
                           <a:rect l="textAreaLeft" t="textAreaTop" r="textAreaRight" b="textAreaBottom"/>
@@ -4715,8 +4707,8 @@
                         <w:txbxContent>
                           <w:p>
                             <w:pPr>
-                              <w:pStyle w:val="Contenudecadreuser"/>
-                              <w:overflowPunct w:val="false"/>
+                              <w:pStyle w:val="Contenudecadre"/>
+                              <w:overflowPunct w:val="true"/>
                               <w:rPr/>
                             </w:pPr>
                             <w:r>
@@ -4790,8 +4782,8 @@
                   <w:txbxContent>
                     <w:p>
                       <w:pPr>
-                        <w:pStyle w:val="Contenudecadreuser"/>
-                        <w:overflowPunct w:val="false"/>
+                        <w:pStyle w:val="Contenudecadre"/>
+                        <w:overflowPunct w:val="true"/>
                         <w:rPr/>
                       </w:pPr>
                       <w:r>
@@ -5571,15 +5563,15 @@
       <w:lang w:val="fr-FR" w:eastAsia="en-US" w:bidi="ar-SA"/>
     </w:rPr>
   </w:style>
-  <w:style w:type="paragraph" w:styleId="Contenudecadreuser">
-    <w:name w:val="Contenu de cadre (user)"/>
+  <w:style w:type="paragraph" w:styleId="Contenudecadre">
+    <w:name w:val="Contenu de cadre"/>
     <w:basedOn w:val="Normal"/>
     <w:qFormat/>
     <w:pPr/>
     <w:rPr/>
   </w:style>
-  <w:style w:type="paragraph" w:styleId="Contenudecadre">
-    <w:name w:val="Contenu de cadre"/>
+  <w:style w:type="paragraph" w:styleId="Contenudecadreuser">
+    <w:name w:val="Contenu de cadre (user)"/>
     <w:basedOn w:val="Normal"/>
     <w:qFormat/>
     <w:pPr/>

</xml_diff>